<commit_message>
report updates + glossary
</commit_message>
<xml_diff>
--- a/IB/lab6/rep6.docx
+++ b/IB/lab6/rep6.docx
@@ -231,7 +231,6 @@
           <w:iCs w:val="0"/>
           <w:sz w:val="28"/>
           <w:szCs w:val="28"/>
-          <w:lang w:val="en-US"/>
         </w:rPr>
       </w:pPr>
       <w:r>
@@ -249,7 +248,6 @@
           <w:iCs w:val="0"/>
           <w:sz w:val="28"/>
           <w:szCs w:val="28"/>
-          <w:lang w:val="en-US"/>
         </w:rPr>
         <w:t>6</w:t>
       </w:r>
@@ -714,7 +712,6 @@
           <w:iCs w:val="0"/>
           <w:sz w:val="28"/>
           <w:szCs w:val="28"/>
-          <w:lang w:val="en-US"/>
         </w:rPr>
       </w:pPr>
     </w:p>
@@ -1001,7 +998,7 @@
           <v:shape id="_x0000_i1025" type="#_x0000_t75" style="width:31.8pt;height:17.75pt" o:ole="">
             <v:imagedata r:id="rId4" o:title=""/>
           </v:shape>
-          <o:OLEObject Type="Embed" ProgID="Equation.3" ShapeID="_x0000_i1025" DrawAspect="Content" ObjectID="_1621515313" r:id="rId5"/>
+          <o:OLEObject Type="Embed" ProgID="Equation.3" ShapeID="_x0000_i1025" DrawAspect="Content" ObjectID="_1621663637" r:id="rId5"/>
         </w:object>
       </w:r>
       <w:r>
@@ -1023,7 +1020,7 @@
           <v:shape id="_x0000_i1026" type="#_x0000_t75" style="width:31.8pt;height:17.75pt" o:ole="">
             <v:imagedata r:id="rId6" o:title=""/>
           </v:shape>
-          <o:OLEObject Type="Embed" ProgID="Equation.3" ShapeID="_x0000_i1026" DrawAspect="Content" ObjectID="_1621515314" r:id="rId7"/>
+          <o:OLEObject Type="Embed" ProgID="Equation.3" ShapeID="_x0000_i1026" DrawAspect="Content" ObjectID="_1621663638" r:id="rId7"/>
         </w:object>
       </w:r>
       <w:r>
@@ -1377,11 +1374,12 @@
         <w:rPr>
           <w:noProof/>
         </w:rPr>
+        <w:lastRenderedPageBreak/>
         <w:drawing>
           <wp:inline distT="0" distB="0" distL="0" distR="0">
-            <wp:extent cx="5940425" cy="2221991"/>
-            <wp:effectExtent l="19050" t="0" r="3175" b="0"/>
-            <wp:docPr id="22" name="Рисунок 22"/>
+            <wp:extent cx="5868219" cy="4229690"/>
+            <wp:effectExtent l="0" t="0" r="0" b="0"/>
+            <wp:docPr id="1" name="Рисунок 1"/>
             <wp:cNvGraphicFramePr>
               <a:graphicFrameLocks xmlns:a="http://schemas.openxmlformats.org/drawingml/2006/main" noChangeAspect="1"/>
             </wp:cNvGraphicFramePr>
@@ -1389,13 +1387,449 @@
               <a:graphicData uri="http://schemas.openxmlformats.org/drawingml/2006/picture">
                 <pic:pic xmlns:pic="http://schemas.openxmlformats.org/drawingml/2006/picture">
                   <pic:nvPicPr>
-                    <pic:cNvPr id="0" name="Picture 22"/>
+                    <pic:cNvPr id="1" name="l6.png"/>
+                    <pic:cNvPicPr/>
+                  </pic:nvPicPr>
+                  <pic:blipFill>
+                    <a:blip r:embed="rId8" cstate="print">
+                      <a:extLst>
+                        <a:ext uri="{28A0092B-C50C-407E-A947-70E740481C1C}">
+                          <a14:useLocalDpi xmlns:a14="http://schemas.microsoft.com/office/drawing/2010/main" xmlns:wps="http://schemas.microsoft.com/office/word/2010/wordprocessingShape" xmlns:wpi="http://schemas.microsoft.com/office/word/2010/wordprocessingInk" xmlns:wpg="http://schemas.microsoft.com/office/word/2010/wordprocessingGroup" xmlns:w15="http://schemas.microsoft.com/office/word/2012/wordml" xmlns:w14="http://schemas.microsoft.com/office/word/2010/wordml" xmlns:w="http://schemas.openxmlformats.org/wordprocessingml/2006/main" xmlns:w10="urn:schemas-microsoft-com:office:word" xmlns:wp14="http://schemas.microsoft.com/office/word/2010/wordprocessingDrawing" xmlns:v="urn:schemas-microsoft-com:vml" xmlns:o="urn:schemas-microsoft-com:office:office" xmlns:mc="http://schemas.openxmlformats.org/markup-compatibility/2006" xmlns:wpc="http://schemas.microsoft.com/office/word/2010/wordprocessingCanvas" xmlns="" val="0"/>
+                        </a:ext>
+                      </a:extLst>
+                    </a:blip>
+                    <a:stretch>
+                      <a:fillRect/>
+                    </a:stretch>
+                  </pic:blipFill>
+                  <pic:spPr>
+                    <a:xfrm>
+                      <a:off x="0" y="0"/>
+                      <a:ext cx="5868219" cy="4229690"/>
+                    </a:xfrm>
+                    <a:prstGeom prst="rect">
+                      <a:avLst/>
+                    </a:prstGeom>
+                  </pic:spPr>
+                </pic:pic>
+              </a:graphicData>
+            </a:graphic>
+          </wp:inline>
+        </w:drawing>
+      </w:r>
+    </w:p>
+    <w:p/>
+    <w:p/>
+    <w:p/>
+    <w:p/>
+    <w:p/>
+    <w:p>
+      <w:pPr>
+        <w:pStyle w:val="2"/>
+        <w:spacing w:before="120"/>
+        <w:jc w:val="center"/>
+        <w:rPr>
+          <w:rFonts w:ascii="Times New Roman" w:hAnsi="Times New Roman" w:cs="Times New Roman"/>
+          <w:b/>
+          <w:i w:val="0"/>
+          <w:sz w:val="32"/>
+          <w:szCs w:val="32"/>
+          <w:u w:val="single"/>
+        </w:rPr>
+      </w:pPr>
+      <w:r>
+        <w:rPr>
+          <w:rFonts w:ascii="Times New Roman" w:hAnsi="Times New Roman" w:cs="Times New Roman"/>
+          <w:b/>
+          <w:i w:val="0"/>
+          <w:sz w:val="32"/>
+          <w:szCs w:val="32"/>
+          <w:u w:val="single"/>
+        </w:rPr>
+        <w:t>ЗАДАНИЕ № 2</w:t>
+      </w:r>
+    </w:p>
+    <w:p>
+      <w:pPr>
+        <w:jc w:val="center"/>
+        <w:rPr>
+          <w:b/>
+          <w:caps/>
+          <w:szCs w:val="28"/>
+        </w:rPr>
+      </w:pPr>
+      <w:r>
+        <w:rPr>
+          <w:b/>
+          <w:caps/>
+          <w:szCs w:val="28"/>
+        </w:rPr>
+        <w:t xml:space="preserve">Атака на алгоритм шифрования </w:t>
+      </w:r>
+      <w:r>
+        <w:rPr>
+          <w:b/>
+          <w:caps/>
+          <w:szCs w:val="28"/>
+          <w:lang w:val="en-US"/>
+        </w:rPr>
+        <w:t>RSA</w:t>
+      </w:r>
+    </w:p>
+    <w:p>
+      <w:pPr>
+        <w:jc w:val="center"/>
+        <w:rPr>
+          <w:b/>
+          <w:caps/>
+          <w:szCs w:val="28"/>
+        </w:rPr>
+      </w:pPr>
+      <w:r>
+        <w:rPr>
+          <w:b/>
+          <w:caps/>
+          <w:szCs w:val="28"/>
+        </w:rPr>
+        <w:t>методом повторного шифрования</w:t>
+      </w:r>
+    </w:p>
+    <w:p>
+      <w:pPr>
+        <w:jc w:val="center"/>
+        <w:rPr>
+          <w:b/>
+          <w:caps/>
+          <w:szCs w:val="28"/>
+        </w:rPr>
+      </w:pPr>
+    </w:p>
+    <w:p>
+      <w:pPr>
+        <w:spacing w:line="235" w:lineRule="auto"/>
+        <w:ind w:firstLine="600"/>
+      </w:pPr>
+      <w:r>
+        <w:rPr>
+          <w:i/>
+        </w:rPr>
+        <w:t>Цель работы:</w:t>
+      </w:r>
+      <w:r>
+        <w:t xml:space="preserve"> изучить атаку</w:t>
+      </w:r>
+      <w:r>
+        <w:t xml:space="preserve"> </w:t>
+      </w:r>
+      <w:r>
+        <w:t xml:space="preserve">на алгоритм шифрования </w:t>
+      </w:r>
+      <w:r>
+        <w:rPr>
+          <w:lang w:val="en-US"/>
+        </w:rPr>
+        <w:t>RSA</w:t>
+      </w:r>
+      <w:r>
+        <w:t xml:space="preserve"> посредством повторного шифрования.</w:t>
+      </w:r>
+    </w:p>
+    <w:p>
+      <w:pPr>
+        <w:spacing w:line="235" w:lineRule="auto"/>
+        <w:ind w:firstLine="600"/>
+        <w:rPr>
+          <w:i/>
+        </w:rPr>
+      </w:pPr>
+      <w:r>
+        <w:rPr>
+          <w:i/>
+        </w:rPr>
+        <w:t>Ход работы:</w:t>
+      </w:r>
+    </w:p>
+    <w:p>
+      <w:pPr>
+        <w:spacing w:line="235" w:lineRule="auto"/>
+        <w:ind w:firstLine="600"/>
+      </w:pPr>
+      <w:r>
+        <w:t>– ознакомиться с теорией, («Атака повторным шифрованием»);</w:t>
+      </w:r>
+    </w:p>
+    <w:p>
+      <w:pPr>
+        <w:spacing w:line="235" w:lineRule="auto"/>
+        <w:ind w:firstLine="600"/>
+      </w:pPr>
+      <w:r>
+        <w:t xml:space="preserve">– по полученным исходным данным, используя метод </w:t>
+      </w:r>
+      <w:proofErr w:type="spellStart"/>
+      <w:r>
+        <w:t>перешифрования</w:t>
+      </w:r>
+      <w:proofErr w:type="spellEnd"/>
+      <w:r>
+        <w:t xml:space="preserve">, определить порядок числа </w:t>
+      </w:r>
+      <w:r>
+        <w:rPr>
+          <w:i/>
+          <w:lang w:val="en-US"/>
+        </w:rPr>
+        <w:t>e</w:t>
+      </w:r>
+      <w:r>
+        <w:t xml:space="preserve"> в конечном поле </w:t>
+      </w:r>
+      <w:r>
+        <w:rPr>
+          <w:position w:val="-14"/>
+        </w:rPr>
+        <w:object w:dxaOrig="600" w:dyaOrig="380">
+          <v:shape id="_x0000_i1027" type="#_x0000_t75" style="width:29.9pt;height:18.7pt" o:ole="">
+            <v:imagedata r:id="rId9" o:title=""/>
+          </v:shape>
+          <o:OLEObject Type="Embed" ProgID="Equation.3" ShapeID="_x0000_i1027" DrawAspect="Content" ObjectID="_1621663639" r:id="rId10"/>
+        </w:object>
+      </w:r>
+      <w:r>
+        <w:t>;</w:t>
+      </w:r>
+    </w:p>
+    <w:p>
+      <w:pPr>
+        <w:spacing w:line="235" w:lineRule="auto"/>
+        <w:ind w:firstLine="600"/>
+      </w:pPr>
+      <w:r>
+        <w:t xml:space="preserve">– используя значение порядка экспоненты, получить исходный текст методом </w:t>
+      </w:r>
+      <w:proofErr w:type="spellStart"/>
+      <w:r>
+        <w:t>перешифрования</w:t>
+      </w:r>
+      <w:proofErr w:type="spellEnd"/>
+      <w:r>
+        <w:t>;</w:t>
+      </w:r>
+    </w:p>
+    <w:p>
+      <w:pPr>
+        <w:spacing w:line="235" w:lineRule="auto"/>
+        <w:ind w:firstLine="600"/>
+      </w:pPr>
+      <w:r>
+        <w:t>– результаты и промежуточные вычисления оформить в виде отчета.</w:t>
+      </w:r>
+    </w:p>
+    <w:p/>
+    <w:p>
+      <w:pPr>
+        <w:widowControl w:val="0"/>
+        <w:autoSpaceDE w:val="0"/>
+        <w:autoSpaceDN w:val="0"/>
+        <w:adjustRightInd w:val="0"/>
+        <w:ind w:firstLine="600"/>
+        <w:rPr>
+          <w:b/>
+        </w:rPr>
+      </w:pPr>
+      <w:r>
+        <w:rPr>
+          <w:b/>
+        </w:rPr>
+        <w:t>Атака повторным шифрованием</w:t>
+      </w:r>
+    </w:p>
+    <w:p>
+      <w:pPr>
+        <w:widowControl w:val="0"/>
+        <w:autoSpaceDE w:val="0"/>
+        <w:autoSpaceDN w:val="0"/>
+        <w:adjustRightInd w:val="0"/>
+        <w:ind w:firstLine="600"/>
+        <w:rPr>
+          <w:sz w:val="16"/>
+          <w:szCs w:val="16"/>
+        </w:rPr>
+      </w:pPr>
+    </w:p>
+    <w:p>
+      <w:pPr>
+        <w:widowControl w:val="0"/>
+        <w:autoSpaceDE w:val="0"/>
+        <w:autoSpaceDN w:val="0"/>
+        <w:adjustRightInd w:val="0"/>
+        <w:ind w:firstLine="600"/>
+      </w:pPr>
+      <w:r>
+        <w:t xml:space="preserve">Строим последовательность: </w:t>
+      </w:r>
+      <w:r>
+        <w:rPr>
+          <w:position w:val="-18"/>
+        </w:rPr>
+        <w:object w:dxaOrig="3580" w:dyaOrig="460">
+          <v:shape id="_x0000_i1028" type="#_x0000_t75" style="width:178.6pt;height:23.4pt" o:ole="">
+            <v:imagedata r:id="rId11" o:title=""/>
+          </v:shape>
+          <o:OLEObject Type="Embed" ProgID="Equation.3" ShapeID="_x0000_i1028" DrawAspect="Content" ObjectID="_1621663640" r:id="rId12"/>
+        </w:object>
+      </w:r>
+      <w:r>
+        <w:t xml:space="preserve">. Итак, </w:t>
+      </w:r>
+      <w:r>
+        <w:rPr>
+          <w:position w:val="-12"/>
+        </w:rPr>
+        <w:object w:dxaOrig="2040" w:dyaOrig="440">
+          <v:shape id="_x0000_i1029" type="#_x0000_t75" style="width:101.9pt;height:22.45pt" o:ole="">
+            <v:imagedata r:id="rId13" o:title=""/>
+          </v:shape>
+          <o:OLEObject Type="Embed" ProgID="Equation.3" ShapeID="_x0000_i1029" DrawAspect="Content" ObjectID="_1621663641" r:id="rId14"/>
+        </w:object>
+      </w:r>
+      <w:r>
+        <w:t xml:space="preserve">, а так как </w:t>
+      </w:r>
+      <w:r>
+        <w:rPr>
+          <w:position w:val="-18"/>
+        </w:rPr>
+        <w:object w:dxaOrig="1359" w:dyaOrig="460">
+          <v:shape id="_x0000_i1030" type="#_x0000_t75" style="width:68.25pt;height:23.4pt" o:ole="">
+            <v:imagedata r:id="rId15" o:title=""/>
+          </v:shape>
+          <o:OLEObject Type="Embed" ProgID="Equation.3" ShapeID="_x0000_i1030" DrawAspect="Content" ObjectID="_1621663642" r:id="rId16"/>
+        </w:object>
+      </w:r>
+      <w:r>
+        <w:t xml:space="preserve">, то существует такое натуральное </w:t>
+      </w:r>
+      <w:r>
+        <w:lastRenderedPageBreak/>
+        <w:t xml:space="preserve">число </w:t>
+      </w:r>
+      <w:r>
+        <w:rPr>
+          <w:lang w:val="en-US"/>
+        </w:rPr>
+        <w:t>m</w:t>
+      </w:r>
+      <w:r>
+        <w:t xml:space="preserve">, что </w:t>
+      </w:r>
+      <w:r>
+        <w:rPr>
+          <w:position w:val="-12"/>
+        </w:rPr>
+        <w:object w:dxaOrig="1960" w:dyaOrig="400">
+          <v:shape id="_x0000_i1031" type="#_x0000_t75" style="width:98.2pt;height:19.65pt" o:ole="">
+            <v:imagedata r:id="rId17" o:title=""/>
+          </v:shape>
+          <o:OLEObject Type="Embed" ProgID="Equation.3" ShapeID="_x0000_i1031" DrawAspect="Content" ObjectID="_1621663643" r:id="rId18"/>
+        </w:object>
+      </w:r>
+      <w:r>
+        <w:t xml:space="preserve">. Но тогда </w:t>
+      </w:r>
+      <w:r>
+        <w:rPr>
+          <w:position w:val="-12"/>
+        </w:rPr>
+        <w:object w:dxaOrig="1960" w:dyaOrig="440">
+          <v:shape id="_x0000_i1032" type="#_x0000_t75" style="width:98.2pt;height:22.45pt" o:ole="">
+            <v:imagedata r:id="rId19" o:title=""/>
+          </v:shape>
+          <o:OLEObject Type="Embed" ProgID="Equation.3" ShapeID="_x0000_i1032" DrawAspect="Content" ObjectID="_1621663644" r:id="rId20"/>
+        </w:object>
+      </w:r>
+      <w:r>
+        <w:t xml:space="preserve">, отсюда следует, что </w:t>
+      </w:r>
+      <w:r>
+        <w:rPr>
+          <w:position w:val="-12"/>
+        </w:rPr>
+        <w:object w:dxaOrig="1880" w:dyaOrig="460">
+          <v:shape id="_x0000_i1033" type="#_x0000_t75" style="width:94.45pt;height:23.4pt" o:ole="">
+            <v:imagedata r:id="rId21" o:title=""/>
+          </v:shape>
+          <o:OLEObject Type="Embed" ProgID="Equation.3" ShapeID="_x0000_i1033" DrawAspect="Content" ObjectID="_1621663645" r:id="rId22"/>
+        </w:object>
+      </w:r>
+      <w:r>
+        <w:t xml:space="preserve">, значит, </w:t>
+      </w:r>
+      <w:proofErr w:type="spellStart"/>
+      <w:r>
+        <w:rPr>
+          <w:i/>
+          <w:lang w:val="en-US"/>
+        </w:rPr>
+        <w:t>y</w:t>
+      </w:r>
+      <w:r>
+        <w:rPr>
+          <w:vertAlign w:val="subscript"/>
+          <w:lang w:val="en-US"/>
+        </w:rPr>
+        <w:t>m</w:t>
+      </w:r>
+      <w:proofErr w:type="spellEnd"/>
+      <w:r>
+        <w:rPr>
+          <w:vertAlign w:val="subscript"/>
+        </w:rPr>
+        <w:t>-1</w:t>
+      </w:r>
+      <w:r>
+        <w:t xml:space="preserve"> – решение сравнения </w:t>
+      </w:r>
+      <w:r>
+        <w:rPr>
+          <w:position w:val="-14"/>
+        </w:rPr>
+        <w:object w:dxaOrig="1680" w:dyaOrig="420">
+          <v:shape id="_x0000_i1034" type="#_x0000_t75" style="width:84.15pt;height:20.55pt" o:ole="">
+            <v:imagedata r:id="rId23" o:title=""/>
+          </v:shape>
+          <o:OLEObject Type="Embed" ProgID="Equation.3" ShapeID="_x0000_i1034" DrawAspect="Content" ObjectID="_1621663646" r:id="rId24"/>
+        </w:object>
+      </w:r>
+      <w:r>
+        <w:t>.</w:t>
+      </w:r>
+    </w:p>
+    <w:p/>
+    <w:p>
+      <w:r>
+        <w:rPr>
+          <w:noProof/>
+        </w:rPr>
+        <w:drawing>
+          <wp:inline distT="0" distB="0" distL="0" distR="0">
+            <wp:extent cx="4761865" cy="2018665"/>
+            <wp:effectExtent l="19050" t="0" r="635" b="0"/>
+            <wp:docPr id="16" name="Рисунок 16"/>
+            <wp:cNvGraphicFramePr>
+              <a:graphicFrameLocks xmlns:a="http://schemas.openxmlformats.org/drawingml/2006/main" noChangeAspect="1"/>
+            </wp:cNvGraphicFramePr>
+            <a:graphic xmlns:a="http://schemas.openxmlformats.org/drawingml/2006/main">
+              <a:graphicData uri="http://schemas.openxmlformats.org/drawingml/2006/picture">
+                <pic:pic xmlns:pic="http://schemas.openxmlformats.org/drawingml/2006/picture">
+                  <pic:nvPicPr>
+                    <pic:cNvPr id="0" name="Picture 16"/>
                     <pic:cNvPicPr>
                       <a:picLocks noChangeAspect="1" noChangeArrowheads="1"/>
                     </pic:cNvPicPr>
                   </pic:nvPicPr>
                   <pic:blipFill>
-                    <a:blip r:embed="rId8" cstate="print"/>
+                    <a:blip r:embed="rId25" cstate="print"/>
                     <a:srcRect/>
                     <a:stretch>
                       <a:fillRect/>
@@ -1404,7 +1838,7 @@
                   <pic:spPr bwMode="auto">
                     <a:xfrm>
                       <a:off x="0" y="0"/>
-                      <a:ext cx="5940425" cy="2221991"/>
+                      <a:ext cx="4761865" cy="2018665"/>
                     </a:xfrm>
                     <a:prstGeom prst="rect">
                       <a:avLst/>
@@ -1424,11 +1858,6 @@
         </w:drawing>
       </w:r>
     </w:p>
-    <w:p/>
-    <w:p/>
-    <w:p/>
-    <w:p/>
-    <w:p/>
     <w:p>
       <w:pPr>
         <w:pStyle w:val="2"/>
@@ -1452,11 +1881,12 @@
           <w:szCs w:val="32"/>
           <w:u w:val="single"/>
         </w:rPr>
-        <w:t>ЗАДАНИЕ № 2</w:t>
-      </w:r>
-    </w:p>
-    <w:p>
-      <w:pPr>
+        <w:t>ЗАДАНИЕ № 3</w:t>
+      </w:r>
+    </w:p>
+    <w:p>
+      <w:pPr>
+        <w:spacing w:line="235" w:lineRule="auto"/>
         <w:jc w:val="center"/>
         <w:rPr>
           <w:b/>
@@ -1481,49 +1911,54 @@
         </w:rPr>
         <w:t>RSA</w:t>
       </w:r>
-    </w:p>
-    <w:p>
-      <w:pPr>
-        <w:jc w:val="center"/>
+      <w:r>
         <w:rPr>
           <w:b/>
           <w:caps/>
           <w:szCs w:val="28"/>
         </w:rPr>
-      </w:pPr>
-      <w:r>
+        <w:t xml:space="preserve"> </w:t>
+      </w:r>
+    </w:p>
+    <w:p>
+      <w:pPr>
+        <w:spacing w:line="235" w:lineRule="auto"/>
+        <w:jc w:val="center"/>
         <w:rPr>
           <w:b/>
           <w:caps/>
           <w:szCs w:val="28"/>
         </w:rPr>
-        <w:lastRenderedPageBreak/>
-        <w:t>методом повторного шифрования</w:t>
-      </w:r>
-    </w:p>
-    <w:p>
-      <w:pPr>
-        <w:jc w:val="center"/>
+      </w:pPr>
+      <w:r>
         <w:rPr>
           <w:b/>
           <w:caps/>
           <w:szCs w:val="28"/>
         </w:rPr>
-      </w:pPr>
+        <w:t>методом бесключевого чтения</w:t>
+      </w:r>
     </w:p>
     <w:p>
       <w:pPr>
         <w:spacing w:line="235" w:lineRule="auto"/>
+        <w:rPr>
+          <w:sz w:val="24"/>
+        </w:rPr>
+      </w:pPr>
+    </w:p>
+    <w:p>
+      <w:pPr>
         <w:ind w:firstLine="600"/>
       </w:pPr>
       <w:r>
         <w:rPr>
           <w:i/>
         </w:rPr>
-        <w:t>Цель работы:</w:t>
-      </w:r>
-      <w:r>
-        <w:t xml:space="preserve"> изучить атаку</w:t>
+        <w:t>Цель работы</w:t>
+      </w:r>
+      <w:r>
+        <w:t>: изучить атаку</w:t>
       </w:r>
       <w:r>
         <w:t xml:space="preserve"> </w:t>
@@ -1538,277 +1973,196 @@
         <w:t>RSA</w:t>
       </w:r>
       <w:r>
-        <w:t xml:space="preserve"> посредством повторного шифрования.</w:t>
-      </w:r>
-    </w:p>
-    <w:p>
-      <w:pPr>
-        <w:spacing w:line="235" w:lineRule="auto"/>
+        <w:t xml:space="preserve"> посредством метода </w:t>
+      </w:r>
+      <w:proofErr w:type="spellStart"/>
+      <w:r>
+        <w:t>бесключевого</w:t>
+      </w:r>
+      <w:proofErr w:type="spellEnd"/>
+      <w:r>
+        <w:t xml:space="preserve"> чтения.</w:t>
+      </w:r>
+    </w:p>
+    <w:p>
+      <w:pPr>
         <w:ind w:firstLine="600"/>
+      </w:pPr>
+      <w:r>
         <w:rPr>
           <w:i/>
         </w:rPr>
-      </w:pPr>
-      <w:r>
-        <w:rPr>
-          <w:i/>
-        </w:rPr>
-        <w:t>Ход работы:</w:t>
-      </w:r>
-    </w:p>
-    <w:p>
-      <w:pPr>
-        <w:spacing w:line="235" w:lineRule="auto"/>
+        <w:t>Ход работы</w:t>
+      </w:r>
+      <w:r>
+        <w:t>:</w:t>
+      </w:r>
+    </w:p>
+    <w:p>
+      <w:pPr>
         <w:ind w:firstLine="600"/>
       </w:pPr>
       <w:r>
-        <w:t>– ознакомиться с теорией, («Атака повторным шифрованием»);</w:t>
-      </w:r>
-    </w:p>
-    <w:p>
-      <w:pPr>
-        <w:spacing w:line="235" w:lineRule="auto"/>
+        <w:t>– ознакомиться с теорией, («</w:t>
+      </w:r>
+      <w:proofErr w:type="spellStart"/>
+      <w:r>
+        <w:t>Бесключевое</w:t>
+      </w:r>
+      <w:proofErr w:type="spellEnd"/>
+      <w:r>
+        <w:t xml:space="preserve"> чтение</w:t>
+      </w:r>
+      <w:r>
+        <w:t>»);</w:t>
+      </w:r>
+    </w:p>
+    <w:p>
+      <w:pPr>
         <w:ind w:firstLine="600"/>
       </w:pPr>
       <w:r>
-        <w:t xml:space="preserve">– по полученным исходным данным, используя метод </w:t>
-      </w:r>
-      <w:proofErr w:type="spellStart"/>
-      <w:r>
-        <w:t>перешифрования</w:t>
-      </w:r>
-      <w:proofErr w:type="spellEnd"/>
-      <w:r>
-        <w:t xml:space="preserve">, определить порядок числа </w:t>
+        <w:t>– по полученным данным определить значения</w:t>
+      </w:r>
+      <w:r>
+        <w:t xml:space="preserve"> </w:t>
       </w:r>
       <w:r>
         <w:rPr>
           <w:i/>
           <w:lang w:val="en-US"/>
         </w:rPr>
-        <w:t>e</w:t>
-      </w:r>
-      <w:r>
-        <w:t xml:space="preserve"> в конечном поле </w:t>
-      </w:r>
-      <w:r>
-        <w:rPr>
-          <w:position w:val="-14"/>
-        </w:rPr>
-        <w:object w:dxaOrig="600" w:dyaOrig="380">
-          <v:shape id="_x0000_i1027" type="#_x0000_t75" style="width:29.9pt;height:18.7pt" o:ole="">
-            <v:imagedata r:id="rId9" o:title=""/>
-          </v:shape>
-          <o:OLEObject Type="Embed" ProgID="Equation.3" ShapeID="_x0000_i1027" DrawAspect="Content" ObjectID="_1621515315" r:id="rId10"/>
-        </w:object>
-      </w:r>
-      <w:r>
-        <w:t>;</w:t>
-      </w:r>
-    </w:p>
-    <w:p>
-      <w:pPr>
-        <w:spacing w:line="235" w:lineRule="auto"/>
-        <w:ind w:firstLine="600"/>
-      </w:pPr>
-      <w:r>
-        <w:t xml:space="preserve">– используя значение порядка экспоненты, получить исходный текст методом </w:t>
-      </w:r>
-      <w:proofErr w:type="spellStart"/>
-      <w:r>
-        <w:t>перешифрования</w:t>
-      </w:r>
-      <w:proofErr w:type="spellEnd"/>
-      <w:r>
-        <w:t>;</w:t>
-      </w:r>
-    </w:p>
-    <w:p>
-      <w:pPr>
-        <w:spacing w:line="235" w:lineRule="auto"/>
-        <w:ind w:firstLine="600"/>
-      </w:pPr>
-      <w:r>
-        <w:t>– результаты и промежуточные вычисления оформить в виде отчета.</w:t>
-      </w:r>
-    </w:p>
-    <w:p/>
-    <w:p>
-      <w:pPr>
-        <w:widowControl w:val="0"/>
-        <w:autoSpaceDE w:val="0"/>
-        <w:autoSpaceDN w:val="0"/>
-        <w:adjustRightInd w:val="0"/>
-        <w:ind w:firstLine="600"/>
-        <w:rPr>
-          <w:b/>
-        </w:rPr>
-      </w:pPr>
-      <w:r>
-        <w:rPr>
-          <w:b/>
-        </w:rPr>
-        <w:t>Атака повторным шифрованием</w:t>
-      </w:r>
-    </w:p>
-    <w:p>
-      <w:pPr>
-        <w:widowControl w:val="0"/>
-        <w:autoSpaceDE w:val="0"/>
-        <w:autoSpaceDN w:val="0"/>
-        <w:adjustRightInd w:val="0"/>
-        <w:ind w:firstLine="600"/>
-        <w:rPr>
-          <w:sz w:val="16"/>
-          <w:szCs w:val="16"/>
-        </w:rPr>
-      </w:pPr>
-    </w:p>
-    <w:p>
-      <w:pPr>
-        <w:widowControl w:val="0"/>
-        <w:autoSpaceDE w:val="0"/>
-        <w:autoSpaceDN w:val="0"/>
-        <w:adjustRightInd w:val="0"/>
-        <w:ind w:firstLine="600"/>
-      </w:pPr>
-      <w:r>
-        <w:t xml:space="preserve">Строим последовательность: </w:t>
-      </w:r>
-      <w:r>
-        <w:rPr>
-          <w:position w:val="-18"/>
-        </w:rPr>
-        <w:object w:dxaOrig="3580" w:dyaOrig="460">
-          <v:shape id="_x0000_i1028" type="#_x0000_t75" style="width:178.6pt;height:23.4pt" o:ole="">
-            <v:imagedata r:id="rId11" o:title=""/>
-          </v:shape>
-          <o:OLEObject Type="Embed" ProgID="Equation.3" ShapeID="_x0000_i1028" DrawAspect="Content" ObjectID="_1621515316" r:id="rId12"/>
-        </w:object>
-      </w:r>
-      <w:r>
-        <w:t xml:space="preserve">. Итак, </w:t>
-      </w:r>
-      <w:r>
-        <w:rPr>
-          <w:position w:val="-12"/>
-        </w:rPr>
-        <w:object w:dxaOrig="2040" w:dyaOrig="440">
-          <v:shape id="_x0000_i1029" type="#_x0000_t75" style="width:101.9pt;height:22.45pt" o:ole="">
-            <v:imagedata r:id="rId13" o:title=""/>
-          </v:shape>
-          <o:OLEObject Type="Embed" ProgID="Equation.3" ShapeID="_x0000_i1029" DrawAspect="Content" ObjectID="_1621515317" r:id="rId14"/>
-        </w:object>
-      </w:r>
-      <w:r>
-        <w:t xml:space="preserve">, а так как </w:t>
-      </w:r>
-      <w:r>
-        <w:rPr>
-          <w:position w:val="-18"/>
-        </w:rPr>
-        <w:object w:dxaOrig="1359" w:dyaOrig="460">
-          <v:shape id="_x0000_i1030" type="#_x0000_t75" style="width:68.25pt;height:23.4pt" o:ole="">
-            <v:imagedata r:id="rId15" o:title=""/>
-          </v:shape>
-          <o:OLEObject Type="Embed" ProgID="Equation.3" ShapeID="_x0000_i1030" DrawAspect="Content" ObjectID="_1621515318" r:id="rId16"/>
-        </w:object>
-      </w:r>
-      <w:r>
-        <w:t xml:space="preserve">, то существует такое натуральное число </w:t>
-      </w:r>
-      <w:r>
-        <w:rPr>
-          <w:lang w:val="en-US"/>
-        </w:rPr>
-        <w:t>m</w:t>
-      </w:r>
-      <w:r>
-        <w:t xml:space="preserve">, что </w:t>
-      </w:r>
-      <w:r>
-        <w:rPr>
-          <w:position w:val="-12"/>
-        </w:rPr>
-        <w:object w:dxaOrig="1960" w:dyaOrig="400">
-          <v:shape id="_x0000_i1031" type="#_x0000_t75" style="width:98.2pt;height:19.65pt" o:ole="">
-            <v:imagedata r:id="rId17" o:title=""/>
-          </v:shape>
-          <o:OLEObject Type="Embed" ProgID="Equation.3" ShapeID="_x0000_i1031" DrawAspect="Content" ObjectID="_1621515319" r:id="rId18"/>
-        </w:object>
-      </w:r>
-      <w:r>
-        <w:t xml:space="preserve">. Но тогда </w:t>
-      </w:r>
-      <w:r>
-        <w:rPr>
-          <w:position w:val="-12"/>
-        </w:rPr>
-        <w:object w:dxaOrig="1960" w:dyaOrig="440">
-          <v:shape id="_x0000_i1032" type="#_x0000_t75" style="width:98.2pt;height:22.45pt" o:ole="">
-            <v:imagedata r:id="rId19" o:title=""/>
-          </v:shape>
-          <o:OLEObject Type="Embed" ProgID="Equation.3" ShapeID="_x0000_i1032" DrawAspect="Content" ObjectID="_1621515320" r:id="rId20"/>
-        </w:object>
-      </w:r>
-      <w:r>
-        <w:t xml:space="preserve">, отсюда следует, что </w:t>
-      </w:r>
-      <w:r>
-        <w:rPr>
-          <w:position w:val="-12"/>
-        </w:rPr>
-        <w:object w:dxaOrig="1880" w:dyaOrig="460">
-          <v:shape id="_x0000_i1033" type="#_x0000_t75" style="width:94.45pt;height:23.4pt" o:ole="">
-            <v:imagedata r:id="rId21" o:title=""/>
-          </v:shape>
-          <o:OLEObject Type="Embed" ProgID="Equation.3" ShapeID="_x0000_i1033" DrawAspect="Content" ObjectID="_1621515321" r:id="rId22"/>
-        </w:object>
-      </w:r>
-      <w:r>
-        <w:t xml:space="preserve">, значит, </w:t>
-      </w:r>
-      <w:proofErr w:type="spellStart"/>
+        <w:t>r</w:t>
+      </w:r>
+      <w:r>
+        <w:t xml:space="preserve"> и</w:t>
+      </w:r>
+      <w:r>
+        <w:t xml:space="preserve"> </w:t>
+      </w:r>
       <w:r>
         <w:rPr>
           <w:i/>
           <w:lang w:val="en-US"/>
         </w:rPr>
-        <w:t>y</w:t>
+        <w:t>s</w:t>
+      </w:r>
+      <w:r>
+        <w:rPr>
+          <w:i/>
+        </w:rPr>
+        <w:t xml:space="preserve"> </w:t>
+      </w:r>
+      <w:r>
+        <w:t>при условии</w:t>
+      </w:r>
+      <w:r>
+        <w:t xml:space="preserve">, чтобы </w:t>
+      </w:r>
+      <w:r>
+        <w:rPr>
+          <w:i/>
+          <w:lang w:val="en-US"/>
+        </w:rPr>
+        <w:t>e</w:t>
       </w:r>
       <w:r>
         <w:rPr>
           <w:vertAlign w:val="subscript"/>
+        </w:rPr>
+        <w:t>1</w:t>
+      </w:r>
+      <w:r>
+        <w:t>∙</w:t>
+      </w:r>
+      <w:r>
+        <w:rPr>
+          <w:i/>
           <w:lang w:val="en-US"/>
         </w:rPr>
-        <w:t>m</w:t>
-      </w:r>
-      <w:proofErr w:type="spellEnd"/>
+        <w:t>r</w:t>
+      </w:r>
+      <w:r>
+        <w:rPr>
+          <w:i/>
+        </w:rPr>
+        <w:t xml:space="preserve"> – </w:t>
+      </w:r>
+      <w:r>
+        <w:rPr>
+          <w:i/>
+          <w:lang w:val="en-US"/>
+        </w:rPr>
+        <w:t>e</w:t>
+      </w:r>
       <w:r>
         <w:rPr>
           <w:vertAlign w:val="subscript"/>
         </w:rPr>
-        <w:t>-1</w:t>
-      </w:r>
-      <w:r>
-        <w:t xml:space="preserve"> – решение сравнения </w:t>
-      </w:r>
-      <w:r>
-        <w:rPr>
-          <w:position w:val="-14"/>
-        </w:rPr>
-        <w:object w:dxaOrig="1680" w:dyaOrig="420">
-          <v:shape id="_x0000_i1034" type="#_x0000_t75" style="width:84.15pt;height:20.55pt" o:ole="">
-            <v:imagedata r:id="rId23" o:title=""/>
-          </v:shape>
-          <o:OLEObject Type="Embed" ProgID="Equation.3" ShapeID="_x0000_i1034" DrawAspect="Content" ObjectID="_1621515322" r:id="rId24"/>
-        </w:object>
-      </w:r>
-      <w:r>
-        <w:t>.</w:t>
-      </w:r>
-    </w:p>
-    <w:p/>
+        <w:t>2</w:t>
+      </w:r>
+      <w:r>
+        <w:t>∙</w:t>
+      </w:r>
+      <w:r>
+        <w:rPr>
+          <w:i/>
+          <w:lang w:val="en-US"/>
+        </w:rPr>
+        <w:t>s</w:t>
+      </w:r>
+      <w:r>
+        <w:rPr>
+          <w:i/>
+        </w:rPr>
+        <w:t xml:space="preserve">  </w:t>
+      </w:r>
+      <w:r>
+        <w:t>=1</w:t>
+      </w:r>
+      <w:r>
+        <w:t>. Для этого необходимо использовать расширенный алгоритм Евклида;</w:t>
+      </w:r>
+    </w:p>
+    <w:p>
+      <w:pPr>
+        <w:ind w:firstLine="600"/>
+      </w:pPr>
+      <w:r>
+        <w:t xml:space="preserve">– используя полученные выше значения </w:t>
+      </w:r>
+      <w:r>
+        <w:rPr>
+          <w:i/>
+          <w:lang w:val="en-US"/>
+        </w:rPr>
+        <w:t>r</w:t>
+      </w:r>
+      <w:r>
+        <w:t xml:space="preserve"> и</w:t>
+      </w:r>
+      <w:r>
+        <w:t xml:space="preserve"> </w:t>
+      </w:r>
+      <w:r>
+        <w:rPr>
+          <w:i/>
+          <w:lang w:val="en-US"/>
+        </w:rPr>
+        <w:t>s</w:t>
+      </w:r>
+      <w:r>
+        <w:t>, записать исходный текст;</w:t>
+      </w:r>
+    </w:p>
+    <w:p>
+      <w:pPr>
+        <w:ind w:firstLine="600"/>
+      </w:pPr>
+      <w:r>
+        <w:t>– результаты и промежуточные вычисления значений для любых трех блоков шифрованного текста оформить в виде отчета</w:t>
+      </w:r>
+    </w:p>
     <w:p/>
     <w:p>
       <w:r>
@@ -1817,9 +2171,9 @@
         </w:rPr>
         <w:drawing>
           <wp:inline distT="0" distB="0" distL="0" distR="0">
-            <wp:extent cx="5940425" cy="2518410"/>
-            <wp:effectExtent l="0" t="0" r="3175" b="0"/>
-            <wp:docPr id="2" name="Рисунок 2"/>
+            <wp:extent cx="5961380" cy="3182620"/>
+            <wp:effectExtent l="19050" t="0" r="1270" b="0"/>
+            <wp:docPr id="17" name="Рисунок 17"/>
             <wp:cNvGraphicFramePr>
               <a:graphicFrameLocks xmlns:a="http://schemas.openxmlformats.org/drawingml/2006/main" noChangeAspect="1"/>
             </wp:cNvGraphicFramePr>
@@ -1827,390 +2181,33 @@
               <a:graphicData uri="http://schemas.openxmlformats.org/drawingml/2006/picture">
                 <pic:pic xmlns:pic="http://schemas.openxmlformats.org/drawingml/2006/picture">
                   <pic:nvPicPr>
-                    <pic:cNvPr id="2" name="l61.png"/>
-                    <pic:cNvPicPr/>
+                    <pic:cNvPr id="0" name="Picture 17"/>
+                    <pic:cNvPicPr>
+                      <a:picLocks noChangeAspect="1" noChangeArrowheads="1"/>
+                    </pic:cNvPicPr>
                   </pic:nvPicPr>
                   <pic:blipFill>
-                    <a:blip r:embed="rId25" cstate="print">
-                      <a:extLst>
-                        <a:ext uri="{28A0092B-C50C-407E-A947-70E740481C1C}">
-                          <a14:useLocalDpi xmlns:a14="http://schemas.microsoft.com/office/drawing/2010/main" xmlns:wps="http://schemas.microsoft.com/office/word/2010/wordprocessingShape" xmlns:wpi="http://schemas.microsoft.com/office/word/2010/wordprocessingInk" xmlns:wpg="http://schemas.microsoft.com/office/word/2010/wordprocessingGroup" xmlns:w15="http://schemas.microsoft.com/office/word/2012/wordml" xmlns:w14="http://schemas.microsoft.com/office/word/2010/wordml" xmlns:w="http://schemas.openxmlformats.org/wordprocessingml/2006/main" xmlns:w10="urn:schemas-microsoft-com:office:word" xmlns:wp14="http://schemas.microsoft.com/office/word/2010/wordprocessingDrawing" xmlns:v="urn:schemas-microsoft-com:vml" xmlns:o="urn:schemas-microsoft-com:office:office" xmlns:mc="http://schemas.openxmlformats.org/markup-compatibility/2006" xmlns:wpc="http://schemas.microsoft.com/office/word/2010/wordprocessingCanvas" xmlns="" val="0"/>
-                        </a:ext>
-                      </a:extLst>
-                    </a:blip>
+                    <a:blip r:embed="rId26" cstate="print"/>
+                    <a:srcRect/>
                     <a:stretch>
                       <a:fillRect/>
                     </a:stretch>
                   </pic:blipFill>
-                  <pic:spPr>
+                  <pic:spPr bwMode="auto">
                     <a:xfrm>
                       <a:off x="0" y="0"/>
-                      <a:ext cx="5940425" cy="2518410"/>
+                      <a:ext cx="5961380" cy="3182620"/>
                     </a:xfrm>
                     <a:prstGeom prst="rect">
                       <a:avLst/>
                     </a:prstGeom>
-                  </pic:spPr>
-                </pic:pic>
-              </a:graphicData>
-            </a:graphic>
-          </wp:inline>
-        </w:drawing>
-      </w:r>
-    </w:p>
-    <w:p/>
-    <w:p/>
-    <w:p/>
-    <w:p/>
-    <w:p/>
-    <w:p/>
-    <w:p/>
-    <w:p>
-      <w:pPr>
-        <w:pStyle w:val="2"/>
-        <w:spacing w:before="120"/>
-        <w:jc w:val="center"/>
-        <w:rPr>
-          <w:rFonts w:ascii="Times New Roman" w:hAnsi="Times New Roman" w:cs="Times New Roman"/>
-          <w:b/>
-          <w:i w:val="0"/>
-          <w:sz w:val="32"/>
-          <w:szCs w:val="32"/>
-          <w:u w:val="single"/>
-        </w:rPr>
-      </w:pPr>
-      <w:r>
-        <w:rPr>
-          <w:rFonts w:ascii="Times New Roman" w:hAnsi="Times New Roman" w:cs="Times New Roman"/>
-          <w:b/>
-          <w:i w:val="0"/>
-          <w:sz w:val="32"/>
-          <w:szCs w:val="32"/>
-          <w:u w:val="single"/>
-        </w:rPr>
-        <w:t>ЗАДАНИЕ № 3</w:t>
-      </w:r>
-    </w:p>
-    <w:p>
-      <w:pPr>
-        <w:spacing w:line="235" w:lineRule="auto"/>
-        <w:jc w:val="center"/>
-        <w:rPr>
-          <w:b/>
-          <w:caps/>
-          <w:szCs w:val="28"/>
-        </w:rPr>
-      </w:pPr>
-      <w:r>
-        <w:rPr>
-          <w:b/>
-          <w:caps/>
-          <w:szCs w:val="28"/>
-        </w:rPr>
-        <w:t xml:space="preserve">Атака на алгоритм шифрования </w:t>
-      </w:r>
-      <w:r>
-        <w:rPr>
-          <w:b/>
-          <w:caps/>
-          <w:szCs w:val="28"/>
-          <w:lang w:val="en-US"/>
-        </w:rPr>
-        <w:t>RSA</w:t>
-      </w:r>
-      <w:r>
-        <w:rPr>
-          <w:b/>
-          <w:caps/>
-          <w:szCs w:val="28"/>
-        </w:rPr>
-        <w:t xml:space="preserve"> </w:t>
-      </w:r>
-    </w:p>
-    <w:p>
-      <w:pPr>
-        <w:spacing w:line="235" w:lineRule="auto"/>
-        <w:jc w:val="center"/>
-        <w:rPr>
-          <w:b/>
-          <w:caps/>
-          <w:szCs w:val="28"/>
-        </w:rPr>
-      </w:pPr>
-      <w:r>
-        <w:rPr>
-          <w:b/>
-          <w:caps/>
-          <w:szCs w:val="28"/>
-        </w:rPr>
-        <w:t>методом бесключевого чтения</w:t>
-      </w:r>
-    </w:p>
-    <w:p>
-      <w:pPr>
-        <w:spacing w:line="235" w:lineRule="auto"/>
-        <w:rPr>
-          <w:sz w:val="24"/>
-        </w:rPr>
-      </w:pPr>
-    </w:p>
-    <w:p>
-      <w:pPr>
-        <w:ind w:firstLine="600"/>
-      </w:pPr>
-      <w:r>
-        <w:rPr>
-          <w:i/>
-        </w:rPr>
-        <w:t>Цель работы</w:t>
-      </w:r>
-      <w:r>
-        <w:t>: изучить атаку</w:t>
-      </w:r>
-      <w:r>
-        <w:t xml:space="preserve"> </w:t>
-      </w:r>
-      <w:r>
-        <w:t xml:space="preserve">на алгоритм шифрования </w:t>
-      </w:r>
-      <w:r>
-        <w:rPr>
-          <w:lang w:val="en-US"/>
-        </w:rPr>
-        <w:t>RSA</w:t>
-      </w:r>
-      <w:r>
-        <w:t xml:space="preserve"> посредством метода </w:t>
-      </w:r>
-      <w:proofErr w:type="spellStart"/>
-      <w:r>
-        <w:t>бесключевого</w:t>
-      </w:r>
-      <w:proofErr w:type="spellEnd"/>
-      <w:r>
-        <w:t xml:space="preserve"> чтения.</w:t>
-      </w:r>
-    </w:p>
-    <w:p>
-      <w:pPr>
-        <w:ind w:firstLine="600"/>
-      </w:pPr>
-      <w:r>
-        <w:rPr>
-          <w:i/>
-        </w:rPr>
-        <w:t>Ход работы</w:t>
-      </w:r>
-      <w:r>
-        <w:t>:</w:t>
-      </w:r>
-    </w:p>
-    <w:p>
-      <w:pPr>
-        <w:ind w:firstLine="600"/>
-      </w:pPr>
-      <w:r>
-        <w:t>– ознакомиться с теорией, («</w:t>
-      </w:r>
-      <w:proofErr w:type="spellStart"/>
-      <w:r>
-        <w:t>Бесключевое</w:t>
-      </w:r>
-      <w:proofErr w:type="spellEnd"/>
-      <w:r>
-        <w:t xml:space="preserve"> чтение</w:t>
-      </w:r>
-      <w:r>
-        <w:t>»);</w:t>
-      </w:r>
-    </w:p>
-    <w:p>
-      <w:pPr>
-        <w:ind w:firstLine="600"/>
-      </w:pPr>
-      <w:r>
-        <w:t>– по полученным данным определить значения</w:t>
-      </w:r>
-      <w:r>
-        <w:t xml:space="preserve"> </w:t>
-      </w:r>
-      <w:r>
-        <w:rPr>
-          <w:i/>
-          <w:lang w:val="en-US"/>
-        </w:rPr>
-        <w:t>r</w:t>
-      </w:r>
-      <w:r>
-        <w:t xml:space="preserve"> и</w:t>
-      </w:r>
-      <w:r>
-        <w:t xml:space="preserve"> </w:t>
-      </w:r>
-      <w:r>
-        <w:rPr>
-          <w:i/>
-          <w:lang w:val="en-US"/>
-        </w:rPr>
-        <w:t>s</w:t>
-      </w:r>
-      <w:r>
-        <w:rPr>
-          <w:i/>
-        </w:rPr>
-        <w:t xml:space="preserve"> </w:t>
-      </w:r>
-      <w:r>
-        <w:t>при условии</w:t>
-      </w:r>
-      <w:r>
-        <w:t xml:space="preserve">, чтобы </w:t>
-      </w:r>
-      <w:r>
-        <w:rPr>
-          <w:i/>
-          <w:lang w:val="en-US"/>
-        </w:rPr>
-        <w:t>e</w:t>
-      </w:r>
-      <w:r>
-        <w:rPr>
-          <w:vertAlign w:val="subscript"/>
-        </w:rPr>
-        <w:t>1</w:t>
-      </w:r>
-      <w:r>
-        <w:t>∙</w:t>
-      </w:r>
-      <w:r>
-        <w:rPr>
-          <w:i/>
-          <w:lang w:val="en-US"/>
-        </w:rPr>
-        <w:t>r</w:t>
-      </w:r>
-      <w:r>
-        <w:rPr>
-          <w:i/>
-        </w:rPr>
-        <w:t xml:space="preserve"> – </w:t>
-      </w:r>
-      <w:r>
-        <w:rPr>
-          <w:i/>
-          <w:lang w:val="en-US"/>
-        </w:rPr>
-        <w:t>e</w:t>
-      </w:r>
-      <w:r>
-        <w:rPr>
-          <w:vertAlign w:val="subscript"/>
-        </w:rPr>
-        <w:t>2</w:t>
-      </w:r>
-      <w:r>
-        <w:t>∙</w:t>
-      </w:r>
-      <w:r>
-        <w:rPr>
-          <w:i/>
-          <w:lang w:val="en-US"/>
-        </w:rPr>
-        <w:t>s</w:t>
-      </w:r>
-      <w:r>
-        <w:rPr>
-          <w:i/>
-        </w:rPr>
-        <w:t xml:space="preserve">  </w:t>
-      </w:r>
-      <w:r>
-        <w:t>=1</w:t>
-      </w:r>
-      <w:r>
-        <w:t>. Для этого необходимо использовать расширенный алгоритм Евклида;</w:t>
-      </w:r>
-    </w:p>
-    <w:p>
-      <w:pPr>
-        <w:ind w:firstLine="600"/>
-      </w:pPr>
-      <w:r>
-        <w:t xml:space="preserve">– используя полученные выше значения </w:t>
-      </w:r>
-      <w:r>
-        <w:rPr>
-          <w:i/>
-          <w:lang w:val="en-US"/>
-        </w:rPr>
-        <w:t>r</w:t>
-      </w:r>
-      <w:r>
-        <w:t xml:space="preserve"> и</w:t>
-      </w:r>
-      <w:r>
-        <w:t xml:space="preserve"> </w:t>
-      </w:r>
-      <w:r>
-        <w:rPr>
-          <w:i/>
-          <w:lang w:val="en-US"/>
-        </w:rPr>
-        <w:t>s</w:t>
-      </w:r>
-      <w:r>
-        <w:t>, записать исходный текст;</w:t>
-      </w:r>
-    </w:p>
-    <w:p>
-      <w:pPr>
-        <w:ind w:firstLine="600"/>
-      </w:pPr>
-      <w:r>
-        <w:t>– результаты и промежуточные вычисления значений для любых трех блоков шифрованного текста оформить в виде отчета</w:t>
-      </w:r>
-    </w:p>
-    <w:p/>
-    <w:p>
-      <w:r>
-        <w:rPr>
-          <w:noProof/>
-        </w:rPr>
-        <w:drawing>
-          <wp:inline distT="0" distB="0" distL="0" distR="0">
-            <wp:extent cx="5940425" cy="3169285"/>
-            <wp:effectExtent l="0" t="0" r="3175" b="0"/>
-            <wp:docPr id="3" name="Рисунок 3"/>
-            <wp:cNvGraphicFramePr>
-              <a:graphicFrameLocks xmlns:a="http://schemas.openxmlformats.org/drawingml/2006/main" noChangeAspect="1"/>
-            </wp:cNvGraphicFramePr>
-            <a:graphic xmlns:a="http://schemas.openxmlformats.org/drawingml/2006/main">
-              <a:graphicData uri="http://schemas.openxmlformats.org/drawingml/2006/picture">
-                <pic:pic xmlns:pic="http://schemas.openxmlformats.org/drawingml/2006/picture">
-                  <pic:nvPicPr>
-                    <pic:cNvPr id="3" name="l62.png"/>
-                    <pic:cNvPicPr/>
-                  </pic:nvPicPr>
-                  <pic:blipFill>
-                    <a:blip r:embed="rId26" cstate="print">
-                      <a:extLst>
-                        <a:ext uri="{28A0092B-C50C-407E-A947-70E740481C1C}">
-                          <a14:useLocalDpi xmlns:a14="http://schemas.microsoft.com/office/drawing/2010/main" xmlns:wps="http://schemas.microsoft.com/office/word/2010/wordprocessingShape" xmlns:wpi="http://schemas.microsoft.com/office/word/2010/wordprocessingInk" xmlns:wpg="http://schemas.microsoft.com/office/word/2010/wordprocessingGroup" xmlns:w15="http://schemas.microsoft.com/office/word/2012/wordml" xmlns:w14="http://schemas.microsoft.com/office/word/2010/wordml" xmlns:w="http://schemas.openxmlformats.org/wordprocessingml/2006/main" xmlns:w10="urn:schemas-microsoft-com:office:word" xmlns:wp14="http://schemas.microsoft.com/office/word/2010/wordprocessingDrawing" xmlns:v="urn:schemas-microsoft-com:vml" xmlns:o="urn:schemas-microsoft-com:office:office" xmlns:mc="http://schemas.openxmlformats.org/markup-compatibility/2006" xmlns:wpc="http://schemas.microsoft.com/office/word/2010/wordprocessingCanvas" xmlns="" val="0"/>
-                        </a:ext>
-                      </a:extLst>
-                    </a:blip>
-                    <a:stretch>
-                      <a:fillRect/>
-                    </a:stretch>
-                  </pic:blipFill>
-                  <pic:spPr>
-                    <a:xfrm>
-                      <a:off x="0" y="0"/>
-                      <a:ext cx="5940425" cy="3169285"/>
-                    </a:xfrm>
-                    <a:prstGeom prst="rect">
-                      <a:avLst/>
-                    </a:prstGeom>
+                    <a:noFill/>
+                    <a:ln w="9525">
+                      <a:noFill/>
+                      <a:miter lim="800000"/>
+                      <a:headEnd/>
+                      <a:tailEnd/>
+                    </a:ln>
                   </pic:spPr>
                 </pic:pic>
               </a:graphicData>
@@ -2326,11 +2323,7 @@
         <w:t>N</w:t>
       </w:r>
       <w:r>
-        <w:t xml:space="preserve"> и разные </w:t>
-      </w:r>
-      <w:r>
-        <w:lastRenderedPageBreak/>
-        <w:t xml:space="preserve">экспоненты </w:t>
+        <w:t xml:space="preserve"> и разные экспоненты </w:t>
       </w:r>
       <w:r>
         <w:rPr>
@@ -2409,7 +2402,7 @@
           <v:shape id="_x0000_i1035" type="#_x0000_t75" style="width:89.75pt;height:23.4pt" o:ole="">
             <v:imagedata r:id="rId28" o:title=""/>
           </v:shape>
-          <o:OLEObject Type="Embed" ProgID="Equation.3" ShapeID="_x0000_i1035" DrawAspect="Content" ObjectID="_1621515323" r:id="rId29"/>
+          <o:OLEObject Type="Embed" ProgID="Equation.3" ShapeID="_x0000_i1035" DrawAspect="Content" ObjectID="_1621663647" r:id="rId29"/>
         </w:object>
       </w:r>
       <w:r>
@@ -2423,7 +2416,7 @@
           <v:shape id="_x0000_i1036" type="#_x0000_t75" style="width:96.3pt;height:23.4pt" o:ole="">
             <v:imagedata r:id="rId30" o:title=""/>
           </v:shape>
-          <o:OLEObject Type="Embed" ProgID="Equation.3" ShapeID="_x0000_i1036" DrawAspect="Content" ObjectID="_1621515324" r:id="rId31"/>
+          <o:OLEObject Type="Embed" ProgID="Equation.3" ShapeID="_x0000_i1036" DrawAspect="Content" ObjectID="_1621663648" r:id="rId31"/>
         </w:object>
       </w:r>
       <w:r>
@@ -2445,7 +2438,7 @@
           <v:shape id="_x0000_i1037" type="#_x0000_t75" style="width:23.4pt;height:14.95pt" o:ole="">
             <v:imagedata r:id="rId32" o:title=""/>
           </v:shape>
-          <o:OLEObject Type="Embed" ProgID="Equation.3" ShapeID="_x0000_i1037" DrawAspect="Content" ObjectID="_1621515325" r:id="rId33"/>
+          <o:OLEObject Type="Embed" ProgID="Equation.3" ShapeID="_x0000_i1037" DrawAspect="Content" ObjectID="_1621663649" r:id="rId33"/>
         </w:object>
       </w:r>
       <w:r>
@@ -2459,7 +2452,7 @@
           <v:shape id="_x0000_i1038" type="#_x0000_t75" style="width:65.45pt;height:17.75pt" o:ole="">
             <v:imagedata r:id="rId34" o:title=""/>
           </v:shape>
-          <o:OLEObject Type="Embed" ProgID="Equation.3" ShapeID="_x0000_i1038" DrawAspect="Content" ObjectID="_1621515326" r:id="rId35"/>
+          <o:OLEObject Type="Embed" ProgID="Equation.3" ShapeID="_x0000_i1038" DrawAspect="Content" ObjectID="_1621663650" r:id="rId35"/>
         </w:object>
       </w:r>
       <w:r>
@@ -2473,7 +2466,7 @@
           <v:shape id="_x0000_i1039" type="#_x0000_t75" style="width:104.75pt;height:23.4pt" o:ole="">
             <v:imagedata r:id="rId36" o:title=""/>
           </v:shape>
-          <o:OLEObject Type="Embed" ProgID="Equation.3" ShapeID="_x0000_i1039" DrawAspect="Content" ObjectID="_1621515327" r:id="rId37"/>
+          <o:OLEObject Type="Embed" ProgID="Equation.3" ShapeID="_x0000_i1039" DrawAspect="Content" ObjectID="_1621663651" r:id="rId37"/>
         </w:object>
       </w:r>
     </w:p>

</xml_diff>